<commit_message>
Git y Git Flow - 4.1 - Lección 2
</commit_message>
<xml_diff>
--- a/New Microsoft Word Document.docx
+++ b/New Microsoft Word Document.docx
@@ -138,8 +138,6 @@
       <w:pPr>
         <w:rPr>
           <w:rStyle w:val="Hyperlink"/>
-          <w:color w:val="auto"/>
-          <w:u w:val="none"/>
         </w:rPr>
       </w:pPr>
       <w:r>
@@ -179,9 +177,58 @@
       </w:hyperlink>
     </w:p>
     <w:p>
+      <w:pPr>
+        <w:rPr>
+          <w:rStyle w:val="Hyperlink"/>
+          <w:color w:val="auto"/>
+          <w:u w:val="none"/>
+        </w:rPr>
+      </w:pPr>
+      <w:r>
+        <w:rPr>
+          <w:rStyle w:val="Hyperlink"/>
+        </w:rPr>
+        <w:tab/>
+      </w:r>
+      <w:proofErr w:type="spellStart"/>
+      <w:r>
+        <w:rPr>
+          <w:rStyle w:val="Hyperlink"/>
+          <w:color w:val="auto"/>
+          <w:u w:val="none"/>
+        </w:rPr>
+        <w:t>Git</w:t>
+      </w:r>
+      <w:proofErr w:type="spellEnd"/>
+      <w:r>
+        <w:rPr>
+          <w:rStyle w:val="Hyperlink"/>
+          <w:color w:val="auto"/>
+          <w:u w:val="none"/>
+        </w:rPr>
+        <w:t xml:space="preserve"> – Comandos: </w:t>
+      </w:r>
+      <w:hyperlink r:id="rId8" w:history="1">
+        <w:r>
+          <w:rPr>
+            <w:rStyle w:val="Hyperlink"/>
+          </w:rPr>
+          <w:t>http://rogerdudler.github.io/git-guide/index.es.html</w:t>
+        </w:r>
+      </w:hyperlink>
+    </w:p>
+    <w:p>
+      <w:pPr>
+        <w:rPr>
+          <w:rStyle w:val="Hyperlink"/>
+          <w:color w:val="auto"/>
+          <w:u w:val="none"/>
+        </w:rPr>
+      </w:pPr>
       <w:bookmarkStart w:id="0" w:name="_GoBack"/>
       <w:bookmarkEnd w:id="0"/>
     </w:p>
+    <w:p/>
     <w:p>
       <w:r>
         <w:tab/>
@@ -865,7 +912,7 @@
   <a:extraClrSchemeLst/>
   <a:extLst>
     <a:ext uri="{05A4C25C-085E-4340-85A3-A5531E510DB2}">
-      <thm15:themeFamily xmlns:thm15="http://schemas.microsoft.com/office/thememl/2012/main" xmlns="" name="Office Theme" id="{62F939B6-93AF-4DB8-9C6B-D6C7DFDC589F}" vid="{4A3C46E8-61CC-4603-A589-7422A47A8E4A}"/>
+      <thm15:themeFamily xmlns="" xmlns:thm15="http://schemas.microsoft.com/office/thememl/2012/main" name="Office Theme" id="{62F939B6-93AF-4DB8-9C6B-D6C7DFDC589F}" vid="{4A3C46E8-61CC-4603-A589-7422A47A8E4A}"/>
     </a:ext>
   </a:extLst>
 </a:theme>

</xml_diff>

<commit_message>
Git y Git Flow - 4.2 - Lección 2
</commit_message>
<xml_diff>
--- a/New Microsoft Word Document.docx
+++ b/New Microsoft Word Document.docx
@@ -138,8 +138,6 @@
       <w:pPr>
         <w:rPr>
           <w:rStyle w:val="Hyperlink"/>
-          <w:color w:val="auto"/>
-          <w:u w:val="none"/>
         </w:rPr>
       </w:pPr>
       <w:r>
@@ -179,9 +177,58 @@
       </w:hyperlink>
     </w:p>
     <w:p>
+      <w:pPr>
+        <w:rPr>
+          <w:rStyle w:val="Hyperlink"/>
+          <w:color w:val="auto"/>
+          <w:u w:val="none"/>
+        </w:rPr>
+      </w:pPr>
+      <w:r>
+        <w:rPr>
+          <w:rStyle w:val="Hyperlink"/>
+        </w:rPr>
+        <w:tab/>
+      </w:r>
+      <w:proofErr w:type="spellStart"/>
+      <w:r>
+        <w:rPr>
+          <w:rStyle w:val="Hyperlink"/>
+          <w:color w:val="auto"/>
+          <w:u w:val="none"/>
+        </w:rPr>
+        <w:t>Git</w:t>
+      </w:r>
+      <w:proofErr w:type="spellEnd"/>
+      <w:r>
+        <w:rPr>
+          <w:rStyle w:val="Hyperlink"/>
+          <w:color w:val="auto"/>
+          <w:u w:val="none"/>
+        </w:rPr>
+        <w:t xml:space="preserve"> – Comandos: </w:t>
+      </w:r>
+      <w:hyperlink r:id="rId8" w:history="1">
+        <w:r>
+          <w:rPr>
+            <w:rStyle w:val="Hyperlink"/>
+          </w:rPr>
+          <w:t>http://rogerdudler.github.io/git-guide/index.es.html</w:t>
+        </w:r>
+      </w:hyperlink>
+    </w:p>
+    <w:p>
+      <w:pPr>
+        <w:rPr>
+          <w:rStyle w:val="Hyperlink"/>
+          <w:color w:val="auto"/>
+          <w:u w:val="none"/>
+        </w:rPr>
+      </w:pPr>
       <w:bookmarkStart w:id="0" w:name="_GoBack"/>
       <w:bookmarkEnd w:id="0"/>
     </w:p>
+    <w:p/>
     <w:p>
       <w:r>
         <w:tab/>
@@ -865,7 +912,7 @@
   <a:extraClrSchemeLst/>
   <a:extLst>
     <a:ext uri="{05A4C25C-085E-4340-85A3-A5531E510DB2}">
-      <thm15:themeFamily xmlns:thm15="http://schemas.microsoft.com/office/thememl/2012/main" xmlns="" name="Office Theme" id="{62F939B6-93AF-4DB8-9C6B-D6C7DFDC589F}" vid="{4A3C46E8-61CC-4603-A589-7422A47A8E4A}"/>
+      <thm15:themeFamily xmlns="" xmlns:thm15="http://schemas.microsoft.com/office/thememl/2012/main" name="Office Theme" id="{62F939B6-93AF-4DB8-9C6B-D6C7DFDC589F}" vid="{4A3C46E8-61CC-4603-A589-7422A47A8E4A}"/>
     </a:ext>
   </a:extLst>
 </a:theme>

</xml_diff>

<commit_message>
Git y Git Flow - 4.2 - Lección 1
</commit_message>
<xml_diff>
--- a/New Microsoft Word Document.docx
+++ b/New Microsoft Word Document.docx
@@ -12,26 +12,16 @@
     </w:p>
     <w:p/>
     <w:p>
-      <w:proofErr w:type="spellStart"/>
-      <w:r>
-        <w:t>Html</w:t>
-      </w:r>
-      <w:proofErr w:type="spellEnd"/>
-      <w:r>
-        <w:t>:</w:t>
+      <w:r>
+        <w:t>Html:</w:t>
       </w:r>
     </w:p>
     <w:p>
       <w:r>
         <w:tab/>
       </w:r>
-      <w:proofErr w:type="spellStart"/>
-      <w:r>
-        <w:t>Definicion</w:t>
-      </w:r>
-      <w:proofErr w:type="spellEnd"/>
-      <w:r>
-        <w:t xml:space="preserve">: </w:t>
+      <w:r>
+        <w:t xml:space="preserve">Definicion: </w:t>
       </w:r>
       <w:hyperlink r:id="rId5" w:history="1">
         <w:r>
@@ -52,19 +42,11 @@
       <w:r>
         <w:tab/>
       </w:r>
-      <w:proofErr w:type="spellStart"/>
       <w:r>
         <w:rPr>
           <w:lang w:val="en-US"/>
         </w:rPr>
-        <w:t>Etiques</w:t>
-      </w:r>
-      <w:proofErr w:type="spellEnd"/>
-      <w:r>
-        <w:rPr>
-          <w:lang w:val="en-US"/>
-        </w:rPr>
-        <w:t xml:space="preserve">: </w:t>
+        <w:t xml:space="preserve">Etiques: </w:t>
       </w:r>
       <w:hyperlink r:id="rId6" w:history="1">
         <w:r>
@@ -90,82 +72,38 @@
           <w:rStyle w:val="Hyperlink"/>
           <w:color w:val="auto"/>
           <w:u w:val="none"/>
-          <w:lang w:val="en-US"/>
-        </w:rPr>
-      </w:pPr>
-      <w:proofErr w:type="spellStart"/>
+        </w:rPr>
+      </w:pPr>
       <w:r>
         <w:rPr>
           <w:rStyle w:val="Hyperlink"/>
           <w:color w:val="auto"/>
           <w:u w:val="none"/>
-          <w:lang w:val="en-US"/>
-        </w:rPr>
-        <w:t>Git</w:t>
-      </w:r>
-      <w:proofErr w:type="spellEnd"/>
+        </w:rPr>
+        <w:t>Git y Git Flow:</w:t>
+      </w:r>
+    </w:p>
+    <w:p>
+      <w:pPr>
+        <w:rPr>
+          <w:rStyle w:val="Hyperlink"/>
+        </w:rPr>
+      </w:pPr>
       <w:r>
         <w:rPr>
           <w:rStyle w:val="Hyperlink"/>
           <w:color w:val="auto"/>
           <w:u w:val="none"/>
-          <w:lang w:val="en-US"/>
-        </w:rPr>
-        <w:t xml:space="preserve"> y </w:t>
-      </w:r>
-      <w:proofErr w:type="spellStart"/>
+        </w:rPr>
+        <w:tab/>
+      </w:r>
       <w:r>
         <w:rPr>
           <w:rStyle w:val="Hyperlink"/>
           <w:color w:val="auto"/>
           <w:u w:val="none"/>
-          <w:lang w:val="en-US"/>
-        </w:rPr>
-        <w:t>Git</w:t>
-      </w:r>
-      <w:proofErr w:type="spellEnd"/>
-      <w:r>
-        <w:rPr>
-          <w:rStyle w:val="Hyperlink"/>
-          <w:color w:val="auto"/>
-          <w:u w:val="none"/>
-          <w:lang w:val="en-US"/>
-        </w:rPr>
-        <w:t xml:space="preserve"> Flow:</w:t>
-      </w:r>
-    </w:p>
-    <w:p>
-      <w:pPr>
-        <w:rPr>
-          <w:rStyle w:val="Hyperlink"/>
-        </w:rPr>
-      </w:pPr>
-      <w:r>
-        <w:rPr>
-          <w:rStyle w:val="Hyperlink"/>
-          <w:color w:val="auto"/>
-          <w:u w:val="none"/>
-          <w:lang w:val="en-US"/>
-        </w:rPr>
-        <w:tab/>
-      </w:r>
-      <w:proofErr w:type="spellStart"/>
-      <w:r>
-        <w:rPr>
-          <w:rStyle w:val="Hyperlink"/>
-          <w:color w:val="auto"/>
-          <w:u w:val="none"/>
-        </w:rPr>
-        <w:t>Git</w:t>
-      </w:r>
-      <w:proofErr w:type="spellEnd"/>
-      <w:r>
-        <w:rPr>
-          <w:rStyle w:val="Hyperlink"/>
-          <w:color w:val="auto"/>
-          <w:u w:val="none"/>
-        </w:rPr>
-        <w:t xml:space="preserve"> - Definición: </w:t>
+        </w:rPr>
+        <w:t xml:space="preserve">Git - Definición: </w:t>
       </w:r>
       <w:hyperlink r:id="rId7" w:history="1">
         <w:r>
@@ -180,33 +118,21 @@
       <w:pPr>
         <w:rPr>
           <w:rStyle w:val="Hyperlink"/>
+        </w:rPr>
+      </w:pPr>
+      <w:r>
+        <w:rPr>
+          <w:rStyle w:val="Hyperlink"/>
+        </w:rPr>
+        <w:tab/>
+      </w:r>
+      <w:r>
+        <w:rPr>
+          <w:rStyle w:val="Hyperlink"/>
           <w:color w:val="auto"/>
           <w:u w:val="none"/>
         </w:rPr>
-      </w:pPr>
-      <w:r>
-        <w:rPr>
-          <w:rStyle w:val="Hyperlink"/>
-        </w:rPr>
-        <w:tab/>
-      </w:r>
-      <w:proofErr w:type="spellStart"/>
-      <w:r>
-        <w:rPr>
-          <w:rStyle w:val="Hyperlink"/>
-          <w:color w:val="auto"/>
-          <w:u w:val="none"/>
-        </w:rPr>
-        <w:t>Git</w:t>
-      </w:r>
-      <w:proofErr w:type="spellEnd"/>
-      <w:r>
-        <w:rPr>
-          <w:rStyle w:val="Hyperlink"/>
-          <w:color w:val="auto"/>
-          <w:u w:val="none"/>
-        </w:rPr>
-        <w:t xml:space="preserve"> – Comandos: </w:t>
+        <w:t xml:space="preserve">Git – Comandos: </w:t>
       </w:r>
       <w:hyperlink r:id="rId8" w:history="1">
         <w:r>
@@ -219,14 +145,40 @@
     </w:p>
     <w:p>
       <w:pPr>
+        <w:ind w:firstLine="720"/>
         <w:rPr>
           <w:rStyle w:val="Hyperlink"/>
           <w:color w:val="auto"/>
           <w:u w:val="none"/>
         </w:rPr>
       </w:pPr>
+      <w:r>
+        <w:rPr>
+          <w:rStyle w:val="Hyperlink"/>
+          <w:color w:val="auto"/>
+          <w:u w:val="none"/>
+        </w:rPr>
+        <w:t xml:space="preserve">Git Flow: </w:t>
+      </w:r>
       <w:bookmarkStart w:id="0" w:name="_GoBack"/>
       <w:bookmarkEnd w:id="0"/>
+      <w:r>
+        <w:rPr>
+          <w:rStyle w:val="Hyperlink"/>
+          <w:color w:val="auto"/>
+          <w:u w:val="none"/>
+        </w:rPr>
+        <w:t>https://medium.com/snappler/c%C3%B3mo-ser-un-super-desarrollador-introducci%C3%B3n-a-git-flow-parte-1-7a3f7027d3fd</w:t>
+      </w:r>
+    </w:p>
+    <w:p>
+      <w:pPr>
+        <w:rPr>
+          <w:rStyle w:val="Hyperlink"/>
+          <w:color w:val="auto"/>
+          <w:u w:val="none"/>
+        </w:rPr>
+      </w:pPr>
     </w:p>
     <w:p/>
     <w:p>
@@ -912,7 +864,7 @@
   <a:extraClrSchemeLst/>
   <a:extLst>
     <a:ext uri="{05A4C25C-085E-4340-85A3-A5531E510DB2}">
-      <thm15:themeFamily xmlns="" xmlns:thm15="http://schemas.microsoft.com/office/thememl/2012/main" name="Office Theme" id="{62F939B6-93AF-4DB8-9C6B-D6C7DFDC589F}" vid="{4A3C46E8-61CC-4603-A589-7422A47A8E4A}"/>
+      <thm15:themeFamily xmlns:thm15="http://schemas.microsoft.com/office/thememl/2012/main" xmlns="" name="Office Theme" id="{62F939B6-93AF-4DB8-9C6B-D6C7DFDC589F}" vid="{4A3C46E8-61CC-4603-A589-7422A47A8E4A}"/>
     </a:ext>
   </a:extLst>
 </a:theme>

</xml_diff>